<commit_message>
Project Status Report edits
</commit_message>
<xml_diff>
--- a/Project Status Report - June 12.docx
+++ b/Project Status Report - June 12.docx
@@ -308,26 +308,8 @@
         </w:rPr>
         <w:tab/>
       </w:r>
-      <w:r>
-        <w:rPr>
-          <w:rFonts w:cs="Arial"/>
-        </w:rPr>
-        <w:t>*</w:t>
-      </w:r>
-      <w:proofErr w:type="spellStart"/>
-      <w:r>
-        <w:rPr>
-          <w:rFonts w:cs="Arial"/>
-        </w:rPr>
-        <w:t>pakshet</w:t>
-      </w:r>
-      <w:proofErr w:type="spellEnd"/>
-      <w:r>
-        <w:rPr>
-          <w:rFonts w:cs="Arial"/>
-        </w:rPr>
-        <w:t>*</w:t>
-      </w:r>
+      <w:bookmarkStart w:id="0" w:name="_GoBack"/>
+      <w:bookmarkEnd w:id="0"/>
     </w:p>
     <w:p>
       <w:pPr>
@@ -371,8 +353,8 @@
         <w:tblLook w:val="01E0" w:firstRow="1" w:lastRow="1" w:firstColumn="1" w:lastColumn="1" w:noHBand="0" w:noVBand="0"/>
       </w:tblPr>
       <w:tblGrid>
-        <w:gridCol w:w="4320"/>
-        <w:gridCol w:w="4320"/>
+        <w:gridCol w:w="4250"/>
+        <w:gridCol w:w="4272"/>
       </w:tblGrid>
       <w:tr>
         <w:trPr>
@@ -798,14 +780,14 @@
                 <w:b/>
               </w:rPr>
             </w:pPr>
-            <w:bookmarkStart w:id="0" w:name="_Toc500731307"/>
-            <w:bookmarkStart w:id="1" w:name="_Toc500731349"/>
-            <w:bookmarkStart w:id="2" w:name="_Toc500731407"/>
-            <w:bookmarkStart w:id="3" w:name="_Toc500741301"/>
-            <w:bookmarkStart w:id="4" w:name="_Toc500743056"/>
-            <w:bookmarkStart w:id="5" w:name="_Toc500745755"/>
-            <w:bookmarkStart w:id="6" w:name="_Toc500746078"/>
-            <w:bookmarkStart w:id="7" w:name="_Toc500746142"/>
+            <w:bookmarkStart w:id="1" w:name="_Toc500731307"/>
+            <w:bookmarkStart w:id="2" w:name="_Toc500731349"/>
+            <w:bookmarkStart w:id="3" w:name="_Toc500731407"/>
+            <w:bookmarkStart w:id="4" w:name="_Toc500741301"/>
+            <w:bookmarkStart w:id="5" w:name="_Toc500743056"/>
+            <w:bookmarkStart w:id="6" w:name="_Toc500745755"/>
+            <w:bookmarkStart w:id="7" w:name="_Toc500746078"/>
+            <w:bookmarkStart w:id="8" w:name="_Toc500746142"/>
             <w:r>
               <w:rPr>
                 <w:rFonts w:cs="Arial"/>
@@ -813,7 +795,6 @@
               </w:rPr>
               <w:t>Date</w:t>
             </w:r>
-            <w:bookmarkEnd w:id="0"/>
             <w:bookmarkEnd w:id="1"/>
             <w:bookmarkEnd w:id="2"/>
             <w:bookmarkEnd w:id="3"/>
@@ -821,6 +802,7 @@
             <w:bookmarkEnd w:id="5"/>
             <w:bookmarkEnd w:id="6"/>
             <w:bookmarkEnd w:id="7"/>
+            <w:bookmarkEnd w:id="8"/>
           </w:p>
         </w:tc>
         <w:tc>
@@ -862,14 +844,14 @@
                 <w:b/>
               </w:rPr>
             </w:pPr>
-            <w:bookmarkStart w:id="8" w:name="_Toc500731308"/>
-            <w:bookmarkStart w:id="9" w:name="_Toc500731350"/>
-            <w:bookmarkStart w:id="10" w:name="_Toc500731408"/>
-            <w:bookmarkStart w:id="11" w:name="_Toc500741302"/>
-            <w:bookmarkStart w:id="12" w:name="_Toc500743057"/>
-            <w:bookmarkStart w:id="13" w:name="_Toc500745756"/>
-            <w:bookmarkStart w:id="14" w:name="_Toc500746079"/>
-            <w:bookmarkStart w:id="15" w:name="_Toc500746143"/>
+            <w:bookmarkStart w:id="9" w:name="_Toc500731308"/>
+            <w:bookmarkStart w:id="10" w:name="_Toc500731350"/>
+            <w:bookmarkStart w:id="11" w:name="_Toc500731408"/>
+            <w:bookmarkStart w:id="12" w:name="_Toc500741302"/>
+            <w:bookmarkStart w:id="13" w:name="_Toc500743057"/>
+            <w:bookmarkStart w:id="14" w:name="_Toc500745756"/>
+            <w:bookmarkStart w:id="15" w:name="_Toc500746079"/>
+            <w:bookmarkStart w:id="16" w:name="_Toc500746143"/>
             <w:r>
               <w:rPr>
                 <w:rFonts w:cs="Arial"/>
@@ -877,7 +859,6 @@
               </w:rPr>
               <w:t>Change Description</w:t>
             </w:r>
-            <w:bookmarkEnd w:id="8"/>
             <w:bookmarkEnd w:id="9"/>
             <w:bookmarkEnd w:id="10"/>
             <w:bookmarkEnd w:id="11"/>
@@ -885,6 +866,7 @@
             <w:bookmarkEnd w:id="13"/>
             <w:bookmarkEnd w:id="14"/>
             <w:bookmarkEnd w:id="15"/>
+            <w:bookmarkEnd w:id="16"/>
           </w:p>
         </w:tc>
       </w:tr>
@@ -2135,9 +2117,9 @@
       <w:r>
         <w:br w:type="page"/>
       </w:r>
-      <w:bookmarkStart w:id="16" w:name="_Toc67755723"/>
-      <w:bookmarkStart w:id="17" w:name="_Toc77392557"/>
-      <w:bookmarkStart w:id="18" w:name="_Toc1899706"/>
+      <w:bookmarkStart w:id="17" w:name="_Toc67755723"/>
+      <w:bookmarkStart w:id="18" w:name="_Toc77392557"/>
+      <w:bookmarkStart w:id="19" w:name="_Toc1899706"/>
       <w:r>
         <w:rPr>
           <w:sz w:val="26"/>
@@ -2153,10 +2135,10 @@
         </w:rPr>
         <w:t xml:space="preserve"> PURPOSE</w:t>
       </w:r>
-      <w:bookmarkEnd w:id="16"/>
       <w:bookmarkEnd w:id="17"/>
+      <w:bookmarkEnd w:id="18"/>
     </w:p>
-    <w:bookmarkStart w:id="19" w:name="Text1"/>
+    <w:bookmarkStart w:id="20" w:name="Text1"/>
     <w:p>
       <w:pPr>
         <w:ind w:left="590"/>
@@ -2209,7 +2191,7 @@
         </w:rPr>
         <w:fldChar w:fldCharType="end"/>
       </w:r>
-      <w:bookmarkEnd w:id="19"/>
+      <w:bookmarkEnd w:id="20"/>
     </w:p>
     <w:p>
       <w:pPr>
@@ -2267,7 +2249,7 @@
         <w:t xml:space="preserve"> Senior Manager.</w:t>
       </w:r>
     </w:p>
-    <w:bookmarkEnd w:id="18"/>
+    <w:bookmarkEnd w:id="19"/>
     <w:p>
       <w:pPr>
         <w:spacing w:before="240" w:after="240"/>
@@ -2294,7 +2276,7 @@
           <w:szCs w:val="26"/>
         </w:rPr>
       </w:pPr>
-      <w:bookmarkStart w:id="20" w:name="_Toc77392558"/>
+      <w:bookmarkStart w:id="21" w:name="_Toc77392558"/>
       <w:r>
         <w:rPr>
           <w:sz w:val="26"/>
@@ -2302,20 +2284,20 @@
         </w:rPr>
         <w:t>PROJECT STATUS REPORT TEMPLATE</w:t>
       </w:r>
-      <w:bookmarkEnd w:id="20"/>
+      <w:bookmarkEnd w:id="21"/>
     </w:p>
     <w:p>
       <w:pPr>
         <w:pStyle w:val="Heading2"/>
         <w:spacing w:before="480" w:after="240"/>
       </w:pPr>
-      <w:bookmarkStart w:id="21" w:name="_Toc77392559"/>
+      <w:bookmarkStart w:id="22" w:name="_Toc77392559"/>
       <w:r>
         <w:t>Project Status Report Details</w:t>
       </w:r>
-      <w:bookmarkEnd w:id="21"/>
+      <w:bookmarkEnd w:id="22"/>
     </w:p>
-    <w:bookmarkStart w:id="22" w:name="Text2"/>
+    <w:bookmarkStart w:id="23" w:name="Text2"/>
     <w:p>
       <w:pPr>
         <w:ind w:left="590"/>
@@ -2368,9 +2350,9 @@
         </w:rPr>
         <w:fldChar w:fldCharType="end"/>
       </w:r>
-      <w:bookmarkEnd w:id="22"/>
+      <w:bookmarkEnd w:id="23"/>
     </w:p>
-    <w:bookmarkStart w:id="23" w:name="Text3"/>
+    <w:bookmarkStart w:id="24" w:name="Text3"/>
     <w:p>
       <w:pPr>
         <w:pStyle w:val="SectionedBullet"/>
@@ -2450,7 +2432,7 @@
         </w:rPr>
         <w:fldChar w:fldCharType="end"/>
       </w:r>
-      <w:bookmarkEnd w:id="23"/>
+      <w:bookmarkEnd w:id="24"/>
     </w:p>
     <w:p>
       <w:pPr>
@@ -2479,7 +2461,7 @@
         <w:t>This research aims identify and solve the problems encountered by a palmar hyperhidrosis patient when using his smartphone.</w:t>
       </w:r>
     </w:p>
-    <w:bookmarkStart w:id="24" w:name="Text5"/>
+    <w:bookmarkStart w:id="25" w:name="Text5"/>
     <w:p>
       <w:pPr>
         <w:pStyle w:val="SectionedBullet"/>
@@ -2555,9 +2537,9 @@
         </w:rPr>
         <w:fldChar w:fldCharType="end"/>
       </w:r>
-      <w:bookmarkEnd w:id="24"/>
+      <w:bookmarkEnd w:id="25"/>
     </w:p>
-    <w:bookmarkStart w:id="25" w:name="Text6"/>
+    <w:bookmarkStart w:id="26" w:name="Text6"/>
     <w:p>
       <w:pPr>
         <w:pStyle w:val="SectionedBullet"/>
@@ -2633,9 +2615,9 @@
         </w:rPr>
         <w:fldChar w:fldCharType="end"/>
       </w:r>
-      <w:bookmarkEnd w:id="25"/>
+      <w:bookmarkEnd w:id="26"/>
     </w:p>
-    <w:bookmarkStart w:id="26" w:name="Text7"/>
+    <w:bookmarkStart w:id="27" w:name="Text7"/>
     <w:p>
       <w:pPr>
         <w:pStyle w:val="SectionedBullet"/>
@@ -2715,9 +2697,9 @@
         </w:rPr>
         <w:fldChar w:fldCharType="end"/>
       </w:r>
-      <w:bookmarkEnd w:id="26"/>
+      <w:bookmarkEnd w:id="27"/>
     </w:p>
-    <w:bookmarkStart w:id="27" w:name="Text8"/>
+    <w:bookmarkStart w:id="28" w:name="Text8"/>
     <w:p>
       <w:pPr>
         <w:pStyle w:val="SectionedBullet"/>
@@ -2797,9 +2779,9 @@
         </w:rPr>
         <w:fldChar w:fldCharType="end"/>
       </w:r>
-      <w:bookmarkEnd w:id="27"/>
+      <w:bookmarkEnd w:id="28"/>
     </w:p>
-    <w:bookmarkStart w:id="28" w:name="Text9"/>
+    <w:bookmarkStart w:id="29" w:name="Text9"/>
     <w:p>
       <w:pPr>
         <w:pStyle w:val="SectionedBullet"/>
@@ -2879,9 +2861,9 @@
         </w:rPr>
         <w:fldChar w:fldCharType="end"/>
       </w:r>
-      <w:bookmarkEnd w:id="28"/>
+      <w:bookmarkEnd w:id="29"/>
     </w:p>
-    <w:bookmarkStart w:id="29" w:name="Text10"/>
+    <w:bookmarkStart w:id="30" w:name="Text10"/>
     <w:p>
       <w:pPr>
         <w:pStyle w:val="SectionedBullet"/>
@@ -2961,18 +2943,18 @@
         </w:rPr>
         <w:fldChar w:fldCharType="end"/>
       </w:r>
-      <w:bookmarkEnd w:id="29"/>
+      <w:bookmarkEnd w:id="30"/>
     </w:p>
     <w:p>
       <w:pPr>
         <w:pStyle w:val="Heading2"/>
         <w:spacing w:before="480" w:after="240"/>
       </w:pPr>
-      <w:bookmarkStart w:id="30" w:name="_Toc77392560"/>
+      <w:bookmarkStart w:id="31" w:name="_Toc77392560"/>
       <w:r>
         <w:t>Project Status Report Template</w:t>
       </w:r>
-      <w:bookmarkEnd w:id="30"/>
+      <w:bookmarkEnd w:id="31"/>
     </w:p>
     <w:tbl>
       <w:tblPr>
@@ -3247,7 +3229,7 @@
               <w:t>Project Summary:</w:t>
             </w:r>
           </w:p>
-          <w:bookmarkStart w:id="31" w:name="Text12"/>
+          <w:bookmarkStart w:id="32" w:name="Text12"/>
           <w:p>
             <w:pPr>
               <w:pStyle w:val="StyleTableHeader10pt"/>
@@ -3308,7 +3290,7 @@
               </w:rPr>
               <w:fldChar w:fldCharType="end"/>
             </w:r>
-            <w:bookmarkEnd w:id="31"/>
+            <w:bookmarkEnd w:id="32"/>
           </w:p>
         </w:tc>
       </w:tr>
@@ -5207,7 +5189,7 @@
                   </w:tcBorders>
                   <w:vAlign w:val="top"/>
                 </w:tcPr>
-                <w:bookmarkStart w:id="32" w:name="Text13"/>
+                <w:bookmarkStart w:id="33" w:name="Text13"/>
                 <w:p>
                   <w:r>
                     <w:fldChar w:fldCharType="begin">
@@ -5236,10 +5218,10 @@
                   <w:r>
                     <w:fldChar w:fldCharType="end"/>
                   </w:r>
-                  <w:bookmarkEnd w:id="32"/>
+                  <w:bookmarkEnd w:id="33"/>
                 </w:p>
               </w:tc>
-              <w:bookmarkStart w:id="33" w:name="Text14"/>
+              <w:bookmarkStart w:id="34" w:name="Text14"/>
               <w:tc>
                 <w:tcPr>
                   <w:tcW w:w="4163" w:type="dxa"/>
@@ -5276,7 +5258,7 @@
                   <w:r>
                     <w:fldChar w:fldCharType="end"/>
                   </w:r>
-                  <w:bookmarkEnd w:id="33"/>
+                  <w:bookmarkEnd w:id="34"/>
                 </w:p>
               </w:tc>
             </w:tr>
@@ -5692,7 +5674,7 @@
                 </w:p>
               </w:tc>
             </w:tr>
-            <w:bookmarkStart w:id="34" w:name="Text15"/>
+            <w:bookmarkStart w:id="35" w:name="Text15"/>
             <w:tr>
               <w:trPr>
                 <w:cnfStyle w:val="000000010000" w:firstRow="0" w:lastRow="0" w:firstColumn="0" w:lastColumn="0" w:oddVBand="0" w:evenVBand="0" w:oddHBand="0" w:evenHBand="1" w:firstRowFirstColumn="0" w:firstRowLastColumn="0" w:lastRowFirstColumn="0" w:lastRowLastColumn="0"/>
@@ -5734,7 +5716,7 @@
                   <w:r>
                     <w:fldChar w:fldCharType="end"/>
                   </w:r>
-                  <w:bookmarkEnd w:id="34"/>
+                  <w:bookmarkEnd w:id="35"/>
                 </w:p>
                 <w:p>
                   <w:pPr>
@@ -5791,7 +5773,7 @@
                   </w:r>
                 </w:p>
               </w:tc>
-              <w:bookmarkStart w:id="35" w:name="Text16"/>
+              <w:bookmarkStart w:id="36" w:name="Text16"/>
               <w:tc>
                 <w:tcPr>
                   <w:tcW w:w="1080" w:type="dxa"/>
@@ -5828,7 +5810,7 @@
                   <w:r>
                     <w:fldChar w:fldCharType="end"/>
                   </w:r>
-                  <w:bookmarkEnd w:id="35"/>
+                  <w:bookmarkEnd w:id="36"/>
                 </w:p>
               </w:tc>
               <w:tc>
@@ -5907,7 +5889,7 @@
                   </w:r>
                 </w:p>
               </w:tc>
-              <w:bookmarkStart w:id="36" w:name="Text17"/>
+              <w:bookmarkStart w:id="37" w:name="Text17"/>
               <w:tc>
                 <w:tcPr>
                   <w:tcW w:w="2806" w:type="dxa"/>
@@ -5941,7 +5923,7 @@
                   <w:r>
                     <w:fldChar w:fldCharType="end"/>
                   </w:r>
-                  <w:bookmarkEnd w:id="36"/>
+                  <w:bookmarkEnd w:id="37"/>
                 </w:p>
               </w:tc>
             </w:tr>
@@ -6511,7 +6493,7 @@
                   </w:r>
                 </w:p>
               </w:tc>
-              <w:bookmarkStart w:id="37" w:name="Text18"/>
+              <w:bookmarkStart w:id="38" w:name="Text18"/>
               <w:tc>
                 <w:tcPr>
                   <w:tcW w:w="900" w:type="dxa"/>
@@ -6548,7 +6530,7 @@
                   <w:r>
                     <w:fldChar w:fldCharType="end"/>
                   </w:r>
-                  <w:bookmarkEnd w:id="37"/>
+                  <w:bookmarkEnd w:id="38"/>
                 </w:p>
               </w:tc>
               <w:tc>
@@ -6885,7 +6867,7 @@
                   <w:tcW w:w="8381" w:type="dxa"/>
                   <w:vAlign w:val="top"/>
                 </w:tcPr>
-                <w:bookmarkStart w:id="38" w:name="Text19"/>
+                <w:bookmarkStart w:id="39" w:name="Text19"/>
                 <w:p>
                   <w:r>
                     <w:fldChar w:fldCharType="begin">
@@ -6914,9 +6896,9 @@
                   <w:r>
                     <w:fldChar w:fldCharType="end"/>
                   </w:r>
-                  <w:bookmarkEnd w:id="38"/>
-                </w:p>
-                <w:bookmarkStart w:id="39" w:name="Text20"/>
+                  <w:bookmarkEnd w:id="39"/>
+                </w:p>
+                <w:bookmarkStart w:id="40" w:name="Text20"/>
                 <w:p>
                   <w:pPr>
                     <w:numPr>
@@ -6952,9 +6934,9 @@
                   <w:r>
                     <w:fldChar w:fldCharType="end"/>
                   </w:r>
-                  <w:bookmarkEnd w:id="39"/>
-                </w:p>
-                <w:bookmarkStart w:id="40" w:name="Text21"/>
+                  <w:bookmarkEnd w:id="40"/>
+                </w:p>
+                <w:bookmarkStart w:id="41" w:name="Text21"/>
                 <w:p>
                   <w:pPr>
                     <w:numPr>
@@ -6990,9 +6972,9 @@
                   <w:r>
                     <w:fldChar w:fldCharType="end"/>
                   </w:r>
-                  <w:bookmarkEnd w:id="40"/>
-                </w:p>
-                <w:bookmarkStart w:id="41" w:name="Text22"/>
+                  <w:bookmarkEnd w:id="41"/>
+                </w:p>
+                <w:bookmarkStart w:id="42" w:name="Text22"/>
                 <w:p>
                   <w:pPr>
                     <w:numPr>
@@ -7028,9 +7010,9 @@
                   <w:r>
                     <w:fldChar w:fldCharType="end"/>
                   </w:r>
-                  <w:bookmarkEnd w:id="41"/>
-                </w:p>
-                <w:bookmarkStart w:id="42" w:name="Text23"/>
+                  <w:bookmarkEnd w:id="42"/>
+                </w:p>
+                <w:bookmarkStart w:id="43" w:name="Text23"/>
                 <w:p>
                   <w:pPr>
                     <w:numPr>
@@ -7066,9 +7048,9 @@
                   <w:r>
                     <w:fldChar w:fldCharType="end"/>
                   </w:r>
-                  <w:bookmarkEnd w:id="42"/>
-                </w:p>
-                <w:bookmarkStart w:id="43" w:name="Text24"/>
+                  <w:bookmarkEnd w:id="43"/>
+                </w:p>
+                <w:bookmarkStart w:id="44" w:name="Text24"/>
                 <w:p>
                   <w:pPr>
                     <w:numPr>
@@ -7104,7 +7086,7 @@
                   <w:r>
                     <w:fldChar w:fldCharType="end"/>
                   </w:r>
-                  <w:bookmarkEnd w:id="43"/>
+                  <w:bookmarkEnd w:id="44"/>
                 </w:p>
               </w:tc>
             </w:tr>
@@ -7185,7 +7167,7 @@
                   <w:tcW w:w="8381" w:type="dxa"/>
                   <w:vAlign w:val="top"/>
                 </w:tcPr>
-                <w:bookmarkStart w:id="44" w:name="Text25"/>
+                <w:bookmarkStart w:id="45" w:name="Text25"/>
                 <w:p>
                   <w:r>
                     <w:fldChar w:fldCharType="begin">
@@ -7214,7 +7196,7 @@
                   <w:r>
                     <w:fldChar w:fldCharType="end"/>
                   </w:r>
-                  <w:bookmarkEnd w:id="44"/>
+                  <w:bookmarkEnd w:id="45"/>
                 </w:p>
               </w:tc>
             </w:tr>
@@ -7278,7 +7260,7 @@
                   <w:tcW w:w="8381" w:type="dxa"/>
                   <w:vAlign w:val="top"/>
                 </w:tcPr>
-                <w:bookmarkStart w:id="45" w:name="Text26"/>
+                <w:bookmarkStart w:id="46" w:name="Text26"/>
                 <w:p>
                   <w:r>
                     <w:fldChar w:fldCharType="begin">
@@ -7307,9 +7289,9 @@
                   <w:r>
                     <w:fldChar w:fldCharType="end"/>
                   </w:r>
-                  <w:bookmarkEnd w:id="45"/>
-                </w:p>
-                <w:bookmarkStart w:id="46" w:name="Text27"/>
+                  <w:bookmarkEnd w:id="46"/>
+                </w:p>
+                <w:bookmarkStart w:id="47" w:name="Text27"/>
                 <w:p>
                   <w:pPr>
                     <w:numPr>
@@ -7345,9 +7327,9 @@
                   <w:r>
                     <w:fldChar w:fldCharType="end"/>
                   </w:r>
-                  <w:bookmarkEnd w:id="46"/>
-                </w:p>
-                <w:bookmarkStart w:id="47" w:name="Text28"/>
+                  <w:bookmarkEnd w:id="47"/>
+                </w:p>
+                <w:bookmarkStart w:id="48" w:name="Text28"/>
                 <w:p>
                   <w:pPr>
                     <w:numPr>
@@ -7383,9 +7365,9 @@
                   <w:r>
                     <w:fldChar w:fldCharType="end"/>
                   </w:r>
-                  <w:bookmarkEnd w:id="47"/>
-                </w:p>
-                <w:bookmarkStart w:id="48" w:name="Text29"/>
+                  <w:bookmarkEnd w:id="48"/>
+                </w:p>
+                <w:bookmarkStart w:id="49" w:name="Text29"/>
                 <w:p>
                   <w:pPr>
                     <w:numPr>
@@ -7421,9 +7403,9 @@
                   <w:r>
                     <w:fldChar w:fldCharType="end"/>
                   </w:r>
-                  <w:bookmarkEnd w:id="48"/>
-                </w:p>
-                <w:bookmarkStart w:id="49" w:name="Text30"/>
+                  <w:bookmarkEnd w:id="49"/>
+                </w:p>
+                <w:bookmarkStart w:id="50" w:name="Text30"/>
                 <w:p>
                   <w:pPr>
                     <w:numPr>
@@ -7459,9 +7441,9 @@
                   <w:r>
                     <w:fldChar w:fldCharType="end"/>
                   </w:r>
-                  <w:bookmarkEnd w:id="49"/>
-                </w:p>
-                <w:bookmarkStart w:id="50" w:name="Text31"/>
+                  <w:bookmarkEnd w:id="50"/>
+                </w:p>
+                <w:bookmarkStart w:id="51" w:name="Text31"/>
                 <w:p>
                   <w:pPr>
                     <w:numPr>
@@ -7497,9 +7479,9 @@
                   <w:r>
                     <w:fldChar w:fldCharType="end"/>
                   </w:r>
-                  <w:bookmarkEnd w:id="50"/>
-                </w:p>
-                <w:bookmarkStart w:id="51" w:name="Text32"/>
+                  <w:bookmarkEnd w:id="51"/>
+                </w:p>
+                <w:bookmarkStart w:id="52" w:name="Text32"/>
                 <w:p>
                   <w:pPr>
                     <w:numPr>
@@ -7535,7 +7517,7 @@
                   <w:r>
                     <w:fldChar w:fldCharType="end"/>
                   </w:r>
-                  <w:bookmarkEnd w:id="51"/>
+                  <w:bookmarkEnd w:id="52"/>
                 </w:p>
                 <w:p/>
               </w:tc>
@@ -7585,9 +7567,9 @@
           <w:szCs w:val="26"/>
         </w:rPr>
       </w:pPr>
-      <w:bookmarkStart w:id="52" w:name="_Toc527953323"/>
-      <w:bookmarkStart w:id="53" w:name="_Toc67755745"/>
-      <w:bookmarkStart w:id="54" w:name="_Toc77392561"/>
+      <w:bookmarkStart w:id="53" w:name="_Toc527953323"/>
+      <w:bookmarkStart w:id="54" w:name="_Toc67755745"/>
+      <w:bookmarkStart w:id="55" w:name="_Toc77392561"/>
       <w:r>
         <w:rPr>
           <w:sz w:val="26"/>
@@ -7616,8 +7598,8 @@
         </w:rPr>
         <w:t>A</w:t>
       </w:r>
-      <w:bookmarkStart w:id="55" w:name="_Toc527953324"/>
-      <w:bookmarkEnd w:id="52"/>
+      <w:bookmarkStart w:id="56" w:name="_Toc527953324"/>
+      <w:bookmarkEnd w:id="53"/>
       <w:r>
         <w:rPr>
           <w:sz w:val="26"/>
@@ -7625,8 +7607,8 @@
         </w:rPr>
         <w:t>PPROVALS</w:t>
       </w:r>
-      <w:bookmarkEnd w:id="53"/>
       <w:bookmarkEnd w:id="54"/>
+      <w:bookmarkEnd w:id="55"/>
     </w:p>
     <w:p>
       <w:pPr>
@@ -7742,8 +7724,6 @@
       <w:r>
         <w:br w:type="page"/>
       </w:r>
-      <w:bookmarkStart w:id="56" w:name="_GoBack"/>
-      <w:bookmarkEnd w:id="56"/>
     </w:p>
     <w:p>
       <w:pPr>
@@ -7768,7 +7748,7 @@
         <w:lastRenderedPageBreak/>
         <w:t>APPENDICES</w:t>
       </w:r>
-      <w:bookmarkEnd w:id="55"/>
+      <w:bookmarkEnd w:id="56"/>
       <w:bookmarkEnd w:id="57"/>
       <w:bookmarkEnd w:id="58"/>
     </w:p>

</xml_diff>